<commit_message>
Update Nutrition and Diet Application Project Test Plan.docx
</commit_message>
<xml_diff>
--- a/Nutrition and Diet Application Project Test Plan.docx
+++ b/Nutrition and Diet Application Project Test Plan.docx
@@ -336,14 +336,12 @@
         </w:rPr>
         <w:t>…</w:t>
       </w:r>
-      <w:proofErr w:type="gramStart"/>
       <w:r>
         <w:rPr>
           <w:rFonts w:ascii="Georgia" w:hAnsi="Georgia" w:cs="Arial"/>
         </w:rPr>
         <w:t>3</w:t>
       </w:r>
-      <w:proofErr w:type="gramEnd"/>
     </w:p>
     <w:p>
       <w:pPr>
@@ -379,9 +377,180 @@
         <w:rPr>
           <w:rFonts w:ascii="Georgia" w:hAnsi="Georgia" w:cs="Arial"/>
         </w:rPr>
-        <w:t>………………………</w:t>
-      </w:r>
-      <w:proofErr w:type="gramStart"/>
+        <w:t>……………………….</w:t>
+      </w:r>
+      <w:r>
+        <w:rPr>
+          <w:rFonts w:ascii="Georgia" w:hAnsi="Georgia" w:cs="Arial"/>
+        </w:rPr>
+        <w:t>3</w:t>
+      </w:r>
+    </w:p>
+    <w:p>
+      <w:pPr>
+        <w:rPr>
+          <w:rFonts w:ascii="Georgia" w:hAnsi="Georgia" w:cs="Arial"/>
+        </w:rPr>
+      </w:pPr>
+      <w:r>
+        <w:rPr>
+          <w:rFonts w:ascii="Georgia" w:hAnsi="Georgia" w:cs="Arial"/>
+        </w:rPr>
+        <w:tab/>
+      </w:r>
+      <w:r>
+        <w:rPr>
+          <w:rFonts w:ascii="Georgia" w:hAnsi="Georgia" w:cs="Arial"/>
+        </w:rPr>
+        <w:t>Test Scope: Define</w:t>
+      </w:r>
+      <w:r>
+        <w:rPr>
+          <w:rFonts w:ascii="Georgia" w:hAnsi="Georgia" w:cs="Arial"/>
+        </w:rPr>
+        <w:t>s</w:t>
+      </w:r>
+      <w:r>
+        <w:rPr>
+          <w:rFonts w:ascii="Georgia" w:hAnsi="Georgia" w:cs="Arial"/>
+        </w:rPr>
+        <w:t xml:space="preserve"> the boundaries and limitations of the testing effort, including what is included and excluded</w:t>
+      </w:r>
+      <w:r>
+        <w:rPr>
+          <w:rFonts w:ascii="Georgia" w:hAnsi="Georgia" w:cs="Arial"/>
+        </w:rPr>
+        <w:t>…………………………………………………………………………………</w:t>
+      </w:r>
+      <w:r>
+        <w:rPr>
+          <w:rFonts w:ascii="Georgia" w:hAnsi="Georgia" w:cs="Arial"/>
+        </w:rPr>
+        <w:t>3</w:t>
+      </w:r>
+    </w:p>
+    <w:p>
+      <w:pPr>
+        <w:rPr>
+          <w:rFonts w:ascii="Georgia" w:hAnsi="Georgia" w:cs="Arial"/>
+        </w:rPr>
+      </w:pPr>
+      <w:r>
+        <w:rPr>
+          <w:rFonts w:ascii="Georgia" w:hAnsi="Georgia" w:cs="Arial"/>
+        </w:rPr>
+        <w:tab/>
+      </w:r>
+      <w:r>
+        <w:rPr>
+          <w:rFonts w:ascii="Georgia" w:hAnsi="Georgia" w:cs="Arial"/>
+        </w:rPr>
+        <w:t>Test Cases: Provide</w:t>
+      </w:r>
+      <w:r>
+        <w:rPr>
+          <w:rFonts w:ascii="Georgia" w:hAnsi="Georgia" w:cs="Arial"/>
+        </w:rPr>
+        <w:t>s</w:t>
+      </w:r>
+      <w:r>
+        <w:rPr>
+          <w:rFonts w:ascii="Georgia" w:hAnsi="Georgia" w:cs="Arial"/>
+        </w:rPr>
+        <w:t xml:space="preserve"> detailed descriptions of the test cases designed to cover various aspects of the software's functionality, performance, and usability</w:t>
+      </w:r>
+      <w:r>
+        <w:rPr>
+          <w:rFonts w:ascii="Georgia" w:hAnsi="Georgia" w:cs="Arial"/>
+        </w:rPr>
+        <w:t>………………….</w:t>
+      </w:r>
+      <w:r>
+        <w:rPr>
+          <w:rFonts w:ascii="Georgia" w:hAnsi="Georgia" w:cs="Arial"/>
+        </w:rPr>
+        <w:t>4</w:t>
+      </w:r>
+    </w:p>
+    <w:p>
+      <w:pPr>
+        <w:rPr>
+          <w:rFonts w:ascii="Georgia" w:hAnsi="Georgia" w:cs="Arial"/>
+        </w:rPr>
+      </w:pPr>
+      <w:r>
+        <w:rPr>
+          <w:rFonts w:ascii="Georgia" w:hAnsi="Georgia" w:cs="Arial"/>
+        </w:rPr>
+        <w:tab/>
+      </w:r>
+      <w:r>
+        <w:rPr>
+          <w:rFonts w:ascii="Georgia" w:hAnsi="Georgia" w:cs="Arial"/>
+        </w:rPr>
+        <w:t>Testing Procedures: Document</w:t>
+      </w:r>
+      <w:r>
+        <w:rPr>
+          <w:rFonts w:ascii="Georgia" w:hAnsi="Georgia" w:cs="Arial"/>
+        </w:rPr>
+        <w:t>s</w:t>
+      </w:r>
+      <w:r>
+        <w:rPr>
+          <w:rFonts w:ascii="Georgia" w:hAnsi="Georgia" w:cs="Arial"/>
+        </w:rPr>
+        <w:t xml:space="preserve"> the specific steps and procedures for executing the test cases, including test data preparation and test environment configuration</w:t>
+      </w:r>
+      <w:r>
+        <w:rPr>
+          <w:rFonts w:ascii="Georgia" w:hAnsi="Georgia" w:cs="Arial"/>
+        </w:rPr>
+        <w:t>………</w:t>
+      </w:r>
+      <w:r>
+        <w:rPr>
+          <w:rFonts w:ascii="Georgia" w:hAnsi="Georgia" w:cs="Arial"/>
+        </w:rPr>
+        <w:t>7</w:t>
+      </w:r>
+    </w:p>
+    <w:p>
+      <w:pPr>
+        <w:rPr>
+          <w:rFonts w:ascii="Georgia" w:hAnsi="Georgia" w:cs="Arial"/>
+        </w:rPr>
+      </w:pPr>
+      <w:r>
+        <w:rPr>
+          <w:rFonts w:ascii="Georgia" w:hAnsi="Georgia" w:cs="Arial"/>
+        </w:rPr>
+        <w:tab/>
+      </w:r>
+      <w:r>
+        <w:rPr>
+          <w:rFonts w:ascii="Georgia" w:hAnsi="Georgia" w:cs="Arial"/>
+        </w:rPr>
+        <w:t>Testing Schedule: Develop</w:t>
+      </w:r>
+      <w:r>
+        <w:rPr>
+          <w:rFonts w:ascii="Georgia" w:hAnsi="Georgia" w:cs="Arial"/>
+        </w:rPr>
+        <w:t>s</w:t>
+      </w:r>
+      <w:r>
+        <w:rPr>
+          <w:rFonts w:ascii="Georgia" w:hAnsi="Georgia" w:cs="Arial"/>
+        </w:rPr>
+        <w:t xml:space="preserve"> a detailed testing schedule with deadlines for each testing phase</w:t>
+      </w:r>
+      <w:r>
+        <w:rPr>
+          <w:rFonts w:ascii="Georgia" w:hAnsi="Georgia" w:cs="Arial"/>
+        </w:rPr>
+        <w:t>…………………………………………………………………………………………………………</w:t>
+      </w:r>
       <w:r>
         <w:rPr>
           <w:rFonts w:ascii="Georgia" w:hAnsi="Georgia" w:cs="Arial"/>
@@ -392,9 +561,8 @@
         <w:rPr>
           <w:rFonts w:ascii="Georgia" w:hAnsi="Georgia" w:cs="Arial"/>
         </w:rPr>
-        <w:t>3</w:t>
-      </w:r>
-      <w:proofErr w:type="gramEnd"/>
+        <w:t>8</w:t>
+      </w:r>
     </w:p>
     <w:p>
       <w:pPr>
@@ -412,7 +580,19 @@
         <w:rPr>
           <w:rFonts w:ascii="Georgia" w:hAnsi="Georgia" w:cs="Arial"/>
         </w:rPr>
-        <w:t>Test Scope: Define</w:t>
+        <w:t>Testing Resources: Identif</w:t>
+      </w:r>
+      <w:r>
+        <w:rPr>
+          <w:rFonts w:ascii="Georgia" w:hAnsi="Georgia" w:cs="Arial"/>
+        </w:rPr>
+        <w:t>ies</w:t>
+      </w:r>
+      <w:r>
+        <w:rPr>
+          <w:rFonts w:ascii="Georgia" w:hAnsi="Georgia" w:cs="Arial"/>
+        </w:rPr>
+        <w:t xml:space="preserve"> and allocate</w:t>
       </w:r>
       <w:r>
         <w:rPr>
@@ -424,22 +604,20 @@
         <w:rPr>
           <w:rFonts w:ascii="Georgia" w:hAnsi="Georgia" w:cs="Arial"/>
         </w:rPr>
-        <w:t xml:space="preserve"> the boundaries and limitations of the testing effort, including what is included and excluded</w:t>
-      </w:r>
-      <w:r>
-        <w:rPr>
-          <w:rFonts w:ascii="Georgia" w:hAnsi="Georgia" w:cs="Arial"/>
-        </w:rPr>
-        <w:t>…………………………………………………………………………………</w:t>
-      </w:r>
-      <w:proofErr w:type="gramStart"/>
-      <w:r>
-        <w:rPr>
-          <w:rFonts w:ascii="Georgia" w:hAnsi="Georgia" w:cs="Arial"/>
-        </w:rPr>
-        <w:t>3</w:t>
-      </w:r>
-      <w:proofErr w:type="gramEnd"/>
+        <w:t xml:space="preserve"> the necessary resources for the testing effort, including personnel, equipment, and budget</w:t>
+      </w:r>
+      <w:r>
+        <w:rPr>
+          <w:rFonts w:ascii="Georgia" w:hAnsi="Georgia" w:cs="Arial"/>
+        </w:rPr>
+        <w:t>…………………………………………………..</w:t>
+      </w:r>
+      <w:r>
+        <w:rPr>
+          <w:rFonts w:ascii="Georgia" w:hAnsi="Georgia" w:cs="Arial"/>
+        </w:rPr>
+        <w:t>8</w:t>
+      </w:r>
     </w:p>
     <w:p>
       <w:pPr>
@@ -457,128 +635,25 @@
         <w:rPr>
           <w:rFonts w:ascii="Georgia" w:hAnsi="Georgia" w:cs="Arial"/>
         </w:rPr>
-        <w:t>Test Cases: Provide</w:t>
-      </w:r>
-      <w:r>
-        <w:rPr>
-          <w:rFonts w:ascii="Georgia" w:hAnsi="Georgia" w:cs="Arial"/>
-        </w:rPr>
-        <w:t>s</w:t>
-      </w:r>
-      <w:r>
-        <w:rPr>
-          <w:rFonts w:ascii="Georgia" w:hAnsi="Georgia" w:cs="Arial"/>
-        </w:rPr>
-        <w:t xml:space="preserve"> detailed descriptions of the test cases designed to cover various aspects of the software's functionality, performance, and usability</w:t>
-      </w:r>
-      <w:r>
-        <w:rPr>
-          <w:rFonts w:ascii="Georgia" w:hAnsi="Georgia" w:cs="Arial"/>
-        </w:rPr>
-        <w:t>…………………</w:t>
-      </w:r>
-      <w:proofErr w:type="gramStart"/>
-      <w:r>
-        <w:rPr>
-          <w:rFonts w:ascii="Georgia" w:hAnsi="Georgia" w:cs="Arial"/>
-        </w:rPr>
-        <w:t>.</w:t>
-      </w:r>
-      <w:r>
-        <w:rPr>
-          <w:rFonts w:ascii="Georgia" w:hAnsi="Georgia" w:cs="Arial"/>
-        </w:rPr>
-        <w:t>4</w:t>
-      </w:r>
-      <w:proofErr w:type="gramEnd"/>
-    </w:p>
-    <w:p>
-      <w:pPr>
-        <w:rPr>
-          <w:rFonts w:ascii="Georgia" w:hAnsi="Georgia" w:cs="Arial"/>
-        </w:rPr>
-      </w:pPr>
-      <w:r>
-        <w:rPr>
-          <w:rFonts w:ascii="Georgia" w:hAnsi="Georgia" w:cs="Arial"/>
-        </w:rPr>
-        <w:tab/>
-      </w:r>
-      <w:r>
-        <w:rPr>
-          <w:rFonts w:ascii="Georgia" w:hAnsi="Georgia" w:cs="Arial"/>
-        </w:rPr>
-        <w:t>Testing Procedures: Document</w:t>
-      </w:r>
-      <w:r>
-        <w:rPr>
-          <w:rFonts w:ascii="Georgia" w:hAnsi="Georgia" w:cs="Arial"/>
-        </w:rPr>
-        <w:t>s</w:t>
-      </w:r>
-      <w:r>
-        <w:rPr>
-          <w:rFonts w:ascii="Georgia" w:hAnsi="Georgia" w:cs="Arial"/>
-        </w:rPr>
-        <w:t xml:space="preserve"> the specific steps and procedures for executing the test cases, including test data preparation and test environment configuration</w:t>
-      </w:r>
-      <w:r>
-        <w:rPr>
-          <w:rFonts w:ascii="Georgia" w:hAnsi="Georgia" w:cs="Arial"/>
-        </w:rPr>
-        <w:t>………</w:t>
-      </w:r>
-      <w:proofErr w:type="gramStart"/>
-      <w:r>
-        <w:rPr>
-          <w:rFonts w:ascii="Georgia" w:hAnsi="Georgia" w:cs="Arial"/>
-        </w:rPr>
-        <w:t>7</w:t>
-      </w:r>
-      <w:proofErr w:type="gramEnd"/>
-    </w:p>
-    <w:p>
-      <w:pPr>
-        <w:rPr>
-          <w:rFonts w:ascii="Georgia" w:hAnsi="Georgia" w:cs="Arial"/>
-        </w:rPr>
-      </w:pPr>
-      <w:r>
-        <w:rPr>
-          <w:rFonts w:ascii="Georgia" w:hAnsi="Georgia" w:cs="Arial"/>
-        </w:rPr>
-        <w:tab/>
-      </w:r>
-      <w:r>
-        <w:rPr>
-          <w:rFonts w:ascii="Georgia" w:hAnsi="Georgia" w:cs="Arial"/>
-        </w:rPr>
-        <w:t>Testing Schedule: Develop</w:t>
-      </w:r>
-      <w:r>
-        <w:rPr>
-          <w:rFonts w:ascii="Georgia" w:hAnsi="Georgia" w:cs="Arial"/>
-        </w:rPr>
-        <w:t>s</w:t>
-      </w:r>
-      <w:r>
-        <w:rPr>
-          <w:rFonts w:ascii="Georgia" w:hAnsi="Georgia" w:cs="Arial"/>
-        </w:rPr>
-        <w:t xml:space="preserve"> a detailed testing schedule with deadlines for each testing phase</w:t>
-      </w:r>
-      <w:r>
-        <w:rPr>
-          <w:rFonts w:ascii="Georgia" w:hAnsi="Georgia" w:cs="Arial"/>
-        </w:rPr>
-        <w:t>…………………………………………………………………………………………………………</w:t>
-      </w:r>
-      <w:proofErr w:type="gramStart"/>
-      <w:r>
-        <w:rPr>
-          <w:rFonts w:ascii="Georgia" w:hAnsi="Georgia" w:cs="Arial"/>
-        </w:rPr>
-        <w:t>.</w:t>
+        <w:t>Defect Management: Establish</w:t>
+      </w:r>
+      <w:r>
+        <w:rPr>
+          <w:rFonts w:ascii="Georgia" w:hAnsi="Georgia" w:cs="Arial"/>
+        </w:rPr>
+        <w:t>es</w:t>
+      </w:r>
+      <w:r>
+        <w:rPr>
+          <w:rFonts w:ascii="Georgia" w:hAnsi="Georgia" w:cs="Arial"/>
+        </w:rPr>
+        <w:t xml:space="preserve"> a process for identifying, reporting, and tracking defects or bugs encountered during testing</w:t>
+      </w:r>
+      <w:r>
+        <w:rPr>
+          <w:rFonts w:ascii="Georgia" w:hAnsi="Georgia" w:cs="Arial"/>
+        </w:rPr>
+        <w:t>………………………………………………….</w:t>
       </w:r>
       <w:r>
         <w:rPr>
@@ -586,121 +661,6 @@
         </w:rPr>
         <w:t>8</w:t>
       </w:r>
-      <w:proofErr w:type="gramEnd"/>
-    </w:p>
-    <w:p>
-      <w:pPr>
-        <w:rPr>
-          <w:rFonts w:ascii="Georgia" w:hAnsi="Georgia" w:cs="Arial"/>
-        </w:rPr>
-      </w:pPr>
-      <w:r>
-        <w:rPr>
-          <w:rFonts w:ascii="Georgia" w:hAnsi="Georgia" w:cs="Arial"/>
-        </w:rPr>
-        <w:tab/>
-      </w:r>
-      <w:r>
-        <w:rPr>
-          <w:rFonts w:ascii="Georgia" w:hAnsi="Georgia" w:cs="Arial"/>
-        </w:rPr>
-        <w:t>Testing Resources: Identif</w:t>
-      </w:r>
-      <w:r>
-        <w:rPr>
-          <w:rFonts w:ascii="Georgia" w:hAnsi="Georgia" w:cs="Arial"/>
-        </w:rPr>
-        <w:t>ies</w:t>
-      </w:r>
-      <w:r>
-        <w:rPr>
-          <w:rFonts w:ascii="Georgia" w:hAnsi="Georgia" w:cs="Arial"/>
-        </w:rPr>
-        <w:t xml:space="preserve"> and allocate</w:t>
-      </w:r>
-      <w:r>
-        <w:rPr>
-          <w:rFonts w:ascii="Georgia" w:hAnsi="Georgia" w:cs="Arial"/>
-        </w:rPr>
-        <w:t>s</w:t>
-      </w:r>
-      <w:r>
-        <w:rPr>
-          <w:rFonts w:ascii="Georgia" w:hAnsi="Georgia" w:cs="Arial"/>
-        </w:rPr>
-        <w:t xml:space="preserve"> the necessary resources for the testing effort, including personnel, equipment, and budget</w:t>
-      </w:r>
-      <w:r>
-        <w:rPr>
-          <w:rFonts w:ascii="Georgia" w:hAnsi="Georgia" w:cs="Arial"/>
-        </w:rPr>
-        <w:t>………………………………………………</w:t>
-      </w:r>
-      <w:proofErr w:type="gramStart"/>
-      <w:r>
-        <w:rPr>
-          <w:rFonts w:ascii="Georgia" w:hAnsi="Georgia" w:cs="Arial"/>
-        </w:rPr>
-        <w:t>…..</w:t>
-      </w:r>
-      <w:proofErr w:type="gramEnd"/>
-      <w:r>
-        <w:rPr>
-          <w:rFonts w:ascii="Georgia" w:hAnsi="Georgia" w:cs="Arial"/>
-        </w:rPr>
-        <w:t>8</w:t>
-      </w:r>
-    </w:p>
-    <w:p>
-      <w:pPr>
-        <w:rPr>
-          <w:rFonts w:ascii="Georgia" w:hAnsi="Georgia" w:cs="Arial"/>
-        </w:rPr>
-      </w:pPr>
-      <w:r>
-        <w:rPr>
-          <w:rFonts w:ascii="Georgia" w:hAnsi="Georgia" w:cs="Arial"/>
-        </w:rPr>
-        <w:tab/>
-      </w:r>
-      <w:r>
-        <w:rPr>
-          <w:rFonts w:ascii="Georgia" w:hAnsi="Georgia" w:cs="Arial"/>
-        </w:rPr>
-        <w:t>Defect Management: Establish</w:t>
-      </w:r>
-      <w:r>
-        <w:rPr>
-          <w:rFonts w:ascii="Georgia" w:hAnsi="Georgia" w:cs="Arial"/>
-        </w:rPr>
-        <w:t>es</w:t>
-      </w:r>
-      <w:r>
-        <w:rPr>
-          <w:rFonts w:ascii="Georgia" w:hAnsi="Georgia" w:cs="Arial"/>
-        </w:rPr>
-        <w:t xml:space="preserve"> a process for identifying, reporting, and tracking defects or bugs encountered during testing</w:t>
-      </w:r>
-      <w:r>
-        <w:rPr>
-          <w:rFonts w:ascii="Georgia" w:hAnsi="Georgia" w:cs="Arial"/>
-        </w:rPr>
-        <w:t>…………………………………………………</w:t>
-      </w:r>
-      <w:proofErr w:type="gramStart"/>
-      <w:r>
-        <w:rPr>
-          <w:rFonts w:ascii="Georgia" w:hAnsi="Georgia" w:cs="Arial"/>
-        </w:rPr>
-        <w:t>.</w:t>
-      </w:r>
-      <w:r>
-        <w:rPr>
-          <w:rFonts w:ascii="Georgia" w:hAnsi="Georgia" w:cs="Arial"/>
-        </w:rPr>
-        <w:t>8</w:t>
-      </w:r>
-      <w:proofErr w:type="gramEnd"/>
     </w:p>
     <w:p>
       <w:pPr>
@@ -731,16 +691,8 @@
         <w:rPr>
           <w:rFonts w:ascii="Georgia" w:hAnsi="Georgia" w:cs="Arial"/>
         </w:rPr>
-        <w:t>…</w:t>
-      </w:r>
-      <w:proofErr w:type="gramStart"/>
-      <w:r>
-        <w:rPr>
-          <w:rFonts w:ascii="Georgia" w:hAnsi="Georgia" w:cs="Arial"/>
-        </w:rPr>
-        <w:t>9</w:t>
-      </w:r>
-      <w:proofErr w:type="gramEnd"/>
+        <w:t>…9</w:t>
+      </w:r>
     </w:p>
     <w:p>
       <w:pPr>
@@ -1121,14 +1073,7 @@
         <w:rPr>
           <w:rFonts w:ascii="Georgia" w:hAnsi="Georgia" w:cs="Arial"/>
         </w:rPr>
-        <w:t xml:space="preserve">quality attributes that will </w:t>
-      </w:r>
-      <w:proofErr w:type="gramStart"/>
-      <w:r>
-        <w:rPr>
-          <w:rFonts w:ascii="Georgia" w:hAnsi="Georgia" w:cs="Arial"/>
-        </w:rPr>
-        <w:t>be</w:t>
+        <w:t>quality attributes that will be</w:t>
       </w:r>
       <w:r>
         <w:rPr>
@@ -1142,7 +1087,6 @@
         </w:rPr>
         <w:t>assessed</w:t>
       </w:r>
-      <w:proofErr w:type="gramEnd"/>
       <w:r>
         <w:rPr>
           <w:rFonts w:ascii="Georgia" w:hAnsi="Georgia" w:cs="Arial"/>
@@ -1183,21 +1127,7 @@
         <w:rPr>
           <w:rFonts w:ascii="Georgia" w:hAnsi="Georgia" w:cs="Arial"/>
         </w:rPr>
-        <w:t xml:space="preserve">will be </w:t>
-      </w:r>
-      <w:proofErr w:type="gramStart"/>
-      <w:r>
-        <w:rPr>
-          <w:rFonts w:ascii="Georgia" w:hAnsi="Georgia" w:cs="Arial"/>
-        </w:rPr>
-        <w:t>tested</w:t>
-      </w:r>
-      <w:proofErr w:type="gramEnd"/>
-      <w:r>
-        <w:rPr>
-          <w:rFonts w:ascii="Georgia" w:hAnsi="Georgia" w:cs="Arial"/>
-        </w:rPr>
-        <w:t xml:space="preserve"> by subjecting the web application to </w:t>
+        <w:t xml:space="preserve">will be tested by subjecting the web application to </w:t>
       </w:r>
       <w:r>
         <w:rPr>
@@ -1340,423 +1270,315 @@
           <w:bCs/>
         </w:rPr>
       </w:pPr>
-      <w:proofErr w:type="gramStart"/>
       <w:r>
         <w:rPr>
           <w:rFonts w:ascii="Georgia" w:hAnsi="Georgia" w:cs="Arial"/>
           <w:b/>
           <w:bCs/>
         </w:rPr>
-        <w:t>Test</w:t>
-      </w:r>
-      <w:proofErr w:type="gramEnd"/>
-      <w:r>
+        <w:t>Test strategy:</w:t>
+      </w:r>
+    </w:p>
+    <w:p>
+      <w:pPr>
+        <w:rPr>
+          <w:rFonts w:ascii="Georgia" w:hAnsi="Georgia" w:cs="Arial"/>
+        </w:rPr>
+      </w:pPr>
+      <w:r>
+        <w:rPr>
+          <w:rFonts w:ascii="Georgia" w:hAnsi="Georgia" w:cs="Arial"/>
+        </w:rPr>
+        <w:tab/>
+      </w:r>
+      <w:r>
+        <w:rPr>
+          <w:rFonts w:ascii="Georgia" w:hAnsi="Georgia" w:cs="Arial"/>
+        </w:rPr>
+        <w:t xml:space="preserve">Main </w:t>
+      </w:r>
+      <w:r>
+        <w:rPr>
+          <w:rFonts w:ascii="Georgia" w:hAnsi="Georgia" w:cs="Arial"/>
+        </w:rPr>
+        <w:t xml:space="preserve">test </w:t>
+      </w:r>
+      <w:r>
+        <w:rPr>
+          <w:rFonts w:ascii="Georgia" w:hAnsi="Georgia" w:cs="Arial"/>
+        </w:rPr>
+        <w:t>strategy</w:t>
+      </w:r>
+      <w:r>
+        <w:rPr>
+          <w:rFonts w:ascii="Georgia" w:hAnsi="Georgia" w:cs="Arial"/>
+        </w:rPr>
+        <w:t xml:space="preserve"> is focused on user </w:t>
+      </w:r>
+      <w:r>
+        <w:rPr>
+          <w:rFonts w:ascii="Georgia" w:hAnsi="Georgia" w:cs="Arial"/>
+        </w:rPr>
+        <w:t xml:space="preserve">interaction with the software. </w:t>
+      </w:r>
+      <w:r>
+        <w:rPr>
+          <w:rFonts w:ascii="Georgia" w:hAnsi="Georgia" w:cs="Arial"/>
+        </w:rPr>
+        <w:t xml:space="preserve">The GUI </w:t>
+      </w:r>
+      <w:r>
+        <w:rPr>
+          <w:rFonts w:ascii="Georgia" w:hAnsi="Georgia" w:cs="Arial"/>
+        </w:rPr>
+        <w:t xml:space="preserve">must perform the required </w:t>
+      </w:r>
+      <w:r>
+        <w:rPr>
+          <w:rFonts w:ascii="Georgia" w:hAnsi="Georgia" w:cs="Arial"/>
+        </w:rPr>
+        <w:t xml:space="preserve">operations. Input validation </w:t>
+      </w:r>
+      <w:r>
+        <w:rPr>
+          <w:rFonts w:ascii="Georgia" w:hAnsi="Georgia" w:cs="Arial"/>
+        </w:rPr>
+        <w:t xml:space="preserve">must </w:t>
+      </w:r>
+      <w:r>
+        <w:rPr>
+          <w:rFonts w:ascii="Georgia" w:hAnsi="Georgia" w:cs="Arial"/>
+        </w:rPr>
+        <w:t>reject any illegal entries.</w:t>
+      </w:r>
+      <w:r>
+        <w:rPr>
+          <w:rFonts w:ascii="Georgia" w:hAnsi="Georgia" w:cs="Arial"/>
+        </w:rPr>
+        <w:t xml:space="preserve"> All app</w:t>
+      </w:r>
+      <w:r>
+        <w:rPr>
+          <w:rFonts w:ascii="Georgia" w:hAnsi="Georgia" w:cs="Arial"/>
+        </w:rPr>
+        <w:t xml:space="preserve">lication calculations must be valid. Finally, </w:t>
+      </w:r>
+      <w:r>
+        <w:rPr>
+          <w:rFonts w:ascii="Georgia" w:hAnsi="Georgia" w:cs="Arial"/>
+        </w:rPr>
+        <w:t>the output must be clear and concise.</w:t>
+      </w:r>
+    </w:p>
+    <w:p>
+      <w:pPr>
         <w:rPr>
           <w:rFonts w:ascii="Georgia" w:hAnsi="Georgia" w:cs="Arial"/>
           <w:b/>
           <w:bCs/>
         </w:rPr>
-        <w:t xml:space="preserve"> strategy:</w:t>
-      </w:r>
-    </w:p>
-    <w:p>
-      <w:pPr>
-        <w:rPr>
-          <w:rFonts w:ascii="Georgia" w:hAnsi="Georgia" w:cs="Arial"/>
-        </w:rPr>
-      </w:pPr>
-      <w:r>
-        <w:rPr>
-          <w:rFonts w:ascii="Georgia" w:hAnsi="Georgia" w:cs="Arial"/>
-        </w:rPr>
-        <w:tab/>
-      </w:r>
-      <w:r>
-        <w:rPr>
-          <w:rFonts w:ascii="Georgia" w:hAnsi="Georgia" w:cs="Arial"/>
-        </w:rPr>
-        <w:t xml:space="preserve">Main </w:t>
-      </w:r>
-      <w:r>
-        <w:rPr>
-          <w:rFonts w:ascii="Georgia" w:hAnsi="Georgia" w:cs="Arial"/>
-        </w:rPr>
-        <w:t xml:space="preserve">test </w:t>
-      </w:r>
-      <w:r>
-        <w:rPr>
-          <w:rFonts w:ascii="Georgia" w:hAnsi="Georgia" w:cs="Arial"/>
-        </w:rPr>
-        <w:t>strategy</w:t>
-      </w:r>
-      <w:r>
-        <w:rPr>
-          <w:rFonts w:ascii="Georgia" w:hAnsi="Georgia" w:cs="Arial"/>
-        </w:rPr>
-        <w:t xml:space="preserve"> </w:t>
-      </w:r>
-      <w:proofErr w:type="gramStart"/>
-      <w:r>
-        <w:rPr>
-          <w:rFonts w:ascii="Georgia" w:hAnsi="Georgia" w:cs="Arial"/>
-        </w:rPr>
-        <w:t>is focused</w:t>
-      </w:r>
-      <w:proofErr w:type="gramEnd"/>
-      <w:r>
-        <w:rPr>
-          <w:rFonts w:ascii="Georgia" w:hAnsi="Georgia" w:cs="Arial"/>
-        </w:rPr>
-        <w:t xml:space="preserve"> on user </w:t>
-      </w:r>
-      <w:r>
-        <w:rPr>
-          <w:rFonts w:ascii="Georgia" w:hAnsi="Georgia" w:cs="Arial"/>
-        </w:rPr>
-        <w:t xml:space="preserve">interaction with the software. </w:t>
-      </w:r>
-      <w:r>
-        <w:rPr>
-          <w:rFonts w:ascii="Georgia" w:hAnsi="Georgia" w:cs="Arial"/>
-        </w:rPr>
-        <w:t xml:space="preserve">The GUI </w:t>
-      </w:r>
-      <w:r>
-        <w:rPr>
-          <w:rFonts w:ascii="Georgia" w:hAnsi="Georgia" w:cs="Arial"/>
-        </w:rPr>
-        <w:t xml:space="preserve">must perform the required </w:t>
-      </w:r>
-      <w:r>
-        <w:rPr>
-          <w:rFonts w:ascii="Georgia" w:hAnsi="Georgia" w:cs="Arial"/>
-        </w:rPr>
-        <w:t xml:space="preserve">operations. Input validation </w:t>
-      </w:r>
-      <w:r>
-        <w:rPr>
-          <w:rFonts w:ascii="Georgia" w:hAnsi="Georgia" w:cs="Arial"/>
-        </w:rPr>
-        <w:t xml:space="preserve">must </w:t>
-      </w:r>
-      <w:r>
-        <w:rPr>
-          <w:rFonts w:ascii="Georgia" w:hAnsi="Georgia" w:cs="Arial"/>
-        </w:rPr>
-        <w:t>reject any illegal entries.</w:t>
-      </w:r>
-      <w:r>
-        <w:rPr>
-          <w:rFonts w:ascii="Georgia" w:hAnsi="Georgia" w:cs="Arial"/>
-        </w:rPr>
-        <w:t xml:space="preserve"> All app</w:t>
-      </w:r>
-      <w:r>
-        <w:rPr>
-          <w:rFonts w:ascii="Georgia" w:hAnsi="Georgia" w:cs="Arial"/>
-        </w:rPr>
-        <w:t xml:space="preserve">lication calculations must be valid. Finally, </w:t>
-      </w:r>
-      <w:r>
-        <w:rPr>
-          <w:rFonts w:ascii="Georgia" w:hAnsi="Georgia" w:cs="Arial"/>
-        </w:rPr>
-        <w:t>the output must be clear and concise.</w:t>
-      </w:r>
-    </w:p>
-    <w:p>
-      <w:pPr>
+      </w:pPr>
+      <w:r>
         <w:rPr>
           <w:rFonts w:ascii="Georgia" w:hAnsi="Georgia" w:cs="Arial"/>
           <w:b/>
           <w:bCs/>
         </w:rPr>
-      </w:pPr>
-      <w:proofErr w:type="gramStart"/>
-      <w:r>
+        <w:t>Test scope:</w:t>
+      </w:r>
+    </w:p>
+    <w:p>
+      <w:pPr>
+        <w:rPr>
+          <w:rFonts w:ascii="Georgia" w:hAnsi="Georgia" w:cs="Arial"/>
+        </w:rPr>
+      </w:pPr>
+      <w:r>
+        <w:rPr>
+          <w:rFonts w:ascii="Georgia" w:hAnsi="Georgia" w:cs="Arial"/>
+        </w:rPr>
+        <w:tab/>
+      </w:r>
+      <w:r>
+        <w:rPr>
+          <w:rFonts w:ascii="Georgia" w:hAnsi="Georgia" w:cs="Arial"/>
+        </w:rPr>
+        <w:t xml:space="preserve">The application boundaries </w:t>
+      </w:r>
+      <w:r>
+        <w:rPr>
+          <w:rFonts w:ascii="Georgia" w:hAnsi="Georgia" w:cs="Arial"/>
+        </w:rPr>
+        <w:t>w</w:t>
+      </w:r>
+      <w:r>
+        <w:rPr>
+          <w:rFonts w:ascii="Georgia" w:hAnsi="Georgia" w:cs="Arial"/>
+        </w:rPr>
+        <w:t xml:space="preserve">ill be defined by </w:t>
+      </w:r>
+      <w:r>
+        <w:rPr>
+          <w:rFonts w:ascii="Georgia" w:hAnsi="Georgia" w:cs="Arial"/>
+        </w:rPr>
+        <w:t>accepting only positive</w:t>
+      </w:r>
+      <w:r>
+        <w:rPr>
+          <w:rFonts w:ascii="Georgia" w:hAnsi="Georgia" w:cs="Arial"/>
+        </w:rPr>
+        <w:t xml:space="preserve"> numbers excluding zero. Any </w:t>
+      </w:r>
+      <w:r>
+        <w:rPr>
+          <w:rFonts w:ascii="Georgia" w:hAnsi="Georgia" w:cs="Arial"/>
+        </w:rPr>
+        <w:t xml:space="preserve">letters or special characters </w:t>
+      </w:r>
+      <w:r>
+        <w:rPr>
+          <w:rFonts w:ascii="Georgia" w:hAnsi="Georgia" w:cs="Arial"/>
+        </w:rPr>
+        <w:t xml:space="preserve">must be rejected. Only integer values </w:t>
+      </w:r>
+      <w:r>
+        <w:rPr>
+          <w:rFonts w:ascii="Georgia" w:hAnsi="Georgia" w:cs="Arial"/>
+        </w:rPr>
+        <w:t xml:space="preserve">must be allowed. </w:t>
+      </w:r>
+      <w:r>
+        <w:rPr>
+          <w:rFonts w:ascii="Georgia" w:hAnsi="Georgia" w:cs="Arial"/>
+        </w:rPr>
+        <w:t xml:space="preserve">For the food item </w:t>
+      </w:r>
+      <w:r>
+        <w:rPr>
+          <w:rFonts w:ascii="Georgia" w:hAnsi="Georgia" w:cs="Arial"/>
+        </w:rPr>
+        <w:t>only,</w:t>
+      </w:r>
+      <w:r>
+        <w:rPr>
+          <w:rFonts w:ascii="Georgia" w:hAnsi="Georgia" w:cs="Arial"/>
+        </w:rPr>
+        <w:t xml:space="preserve"> alphabetical </w:t>
+      </w:r>
+      <w:r>
+        <w:rPr>
+          <w:rFonts w:ascii="Georgia" w:hAnsi="Georgia" w:cs="Arial"/>
+        </w:rPr>
+        <w:t xml:space="preserve">input must be allowed. </w:t>
+      </w:r>
+      <w:r>
+        <w:rPr>
+          <w:rFonts w:ascii="Georgia" w:hAnsi="Georgia" w:cs="Arial"/>
+        </w:rPr>
+        <w:t>The limitation of the project test</w:t>
+      </w:r>
+      <w:r>
+        <w:rPr>
+          <w:rFonts w:ascii="Georgia" w:hAnsi="Georgia" w:cs="Arial"/>
+        </w:rPr>
+        <w:t xml:space="preserve"> </w:t>
+      </w:r>
+      <w:r>
+        <w:rPr>
+          <w:rFonts w:ascii="Georgia" w:hAnsi="Georgia" w:cs="Arial"/>
+        </w:rPr>
+        <w:t>is that the</w:t>
+      </w:r>
+      <w:r>
+        <w:rPr>
+          <w:rFonts w:ascii="Georgia" w:hAnsi="Georgia" w:cs="Arial"/>
+        </w:rPr>
+        <w:t xml:space="preserve"> upper boundaries of the </w:t>
+      </w:r>
+      <w:r>
+        <w:rPr>
+          <w:rFonts w:ascii="Georgia" w:hAnsi="Georgia" w:cs="Arial"/>
+        </w:rPr>
+        <w:t xml:space="preserve">numbers will not be </w:t>
+      </w:r>
+      <w:r>
+        <w:rPr>
+          <w:rFonts w:ascii="Georgia" w:hAnsi="Georgia" w:cs="Arial"/>
+        </w:rPr>
+        <w:t>verified</w:t>
+      </w:r>
+      <w:r>
+        <w:rPr>
+          <w:rFonts w:ascii="Georgia" w:hAnsi="Georgia" w:cs="Arial"/>
+        </w:rPr>
+        <w:t xml:space="preserve"> and will be excluded from the test plan.</w:t>
+      </w:r>
+    </w:p>
+    <w:p>
+      <w:pPr>
+        <w:rPr>
+          <w:rFonts w:ascii="Georgia" w:hAnsi="Georgia" w:cs="Arial"/>
+        </w:rPr>
+      </w:pPr>
+    </w:p>
+    <w:p>
+      <w:pPr>
+        <w:rPr>
+          <w:rFonts w:ascii="Georgia" w:hAnsi="Georgia" w:cs="Arial"/>
+        </w:rPr>
+      </w:pPr>
+    </w:p>
+    <w:p>
+      <w:pPr>
+        <w:rPr>
+          <w:rFonts w:ascii="Georgia" w:hAnsi="Georgia" w:cs="Arial"/>
+        </w:rPr>
+      </w:pPr>
+    </w:p>
+    <w:p>
+      <w:pPr>
+        <w:rPr>
+          <w:rFonts w:ascii="Georgia" w:hAnsi="Georgia" w:cs="Arial"/>
+        </w:rPr>
+      </w:pPr>
+    </w:p>
+    <w:p>
+      <w:pPr>
+        <w:rPr>
+          <w:rFonts w:ascii="Georgia" w:hAnsi="Georgia" w:cs="Arial"/>
+        </w:rPr>
+      </w:pPr>
+    </w:p>
+    <w:p>
+      <w:pPr>
+        <w:rPr>
+          <w:rFonts w:ascii="Georgia" w:hAnsi="Georgia" w:cs="Arial"/>
+        </w:rPr>
+      </w:pPr>
+    </w:p>
+    <w:p>
+      <w:pPr>
+        <w:rPr>
+          <w:rFonts w:ascii="Georgia" w:hAnsi="Georgia" w:cs="Arial"/>
+        </w:rPr>
+      </w:pPr>
+    </w:p>
+    <w:p>
+      <w:pPr>
         <w:rPr>
           <w:rFonts w:ascii="Georgia" w:hAnsi="Georgia" w:cs="Arial"/>
           <w:b/>
           <w:bCs/>
         </w:rPr>
-        <w:t>Test</w:t>
-      </w:r>
-      <w:proofErr w:type="gramEnd"/>
+      </w:pPr>
       <w:r>
         <w:rPr>
           <w:rFonts w:ascii="Georgia" w:hAnsi="Georgia" w:cs="Arial"/>
           <w:b/>
           <w:bCs/>
         </w:rPr>
-        <w:t xml:space="preserve"> scope:</w:t>
-      </w:r>
-    </w:p>
-    <w:p>
-      <w:pPr>
-        <w:rPr>
-          <w:rFonts w:ascii="Georgia" w:hAnsi="Georgia" w:cs="Arial"/>
-        </w:rPr>
-      </w:pPr>
-      <w:r>
-        <w:rPr>
-          <w:rFonts w:ascii="Georgia" w:hAnsi="Georgia" w:cs="Arial"/>
-        </w:rPr>
-        <w:tab/>
-      </w:r>
-      <w:r>
-        <w:rPr>
-          <w:rFonts w:ascii="Georgia" w:hAnsi="Georgia" w:cs="Arial"/>
-        </w:rPr>
-        <w:t xml:space="preserve">The application boundaries </w:t>
-      </w:r>
-      <w:r>
-        <w:rPr>
-          <w:rFonts w:ascii="Georgia" w:hAnsi="Georgia" w:cs="Arial"/>
-        </w:rPr>
-        <w:t>w</w:t>
-      </w:r>
-      <w:r>
-        <w:rPr>
-          <w:rFonts w:ascii="Georgia" w:hAnsi="Georgia" w:cs="Arial"/>
-        </w:rPr>
-        <w:t xml:space="preserve">ill </w:t>
-      </w:r>
-      <w:proofErr w:type="gramStart"/>
-      <w:r>
-        <w:rPr>
-          <w:rFonts w:ascii="Georgia" w:hAnsi="Georgia" w:cs="Arial"/>
-        </w:rPr>
-        <w:t>be defined</w:t>
-      </w:r>
-      <w:proofErr w:type="gramEnd"/>
-      <w:r>
-        <w:rPr>
-          <w:rFonts w:ascii="Georgia" w:hAnsi="Georgia" w:cs="Arial"/>
-        </w:rPr>
-        <w:t xml:space="preserve"> by </w:t>
-      </w:r>
-      <w:r>
-        <w:rPr>
-          <w:rFonts w:ascii="Georgia" w:hAnsi="Georgia" w:cs="Arial"/>
-        </w:rPr>
-        <w:t>accepting only positive</w:t>
-      </w:r>
-      <w:r>
-        <w:rPr>
-          <w:rFonts w:ascii="Georgia" w:hAnsi="Georgia" w:cs="Arial"/>
-        </w:rPr>
-        <w:t xml:space="preserve"> numbers excluding zero. Any </w:t>
-      </w:r>
-      <w:r>
-        <w:rPr>
-          <w:rFonts w:ascii="Georgia" w:hAnsi="Georgia" w:cs="Arial"/>
-        </w:rPr>
-        <w:t xml:space="preserve">letters or special characters </w:t>
-      </w:r>
-      <w:r>
-        <w:rPr>
-          <w:rFonts w:ascii="Georgia" w:hAnsi="Georgia" w:cs="Arial"/>
-        </w:rPr>
-        <w:t xml:space="preserve">must </w:t>
-      </w:r>
-      <w:proofErr w:type="gramStart"/>
-      <w:r>
-        <w:rPr>
-          <w:rFonts w:ascii="Georgia" w:hAnsi="Georgia" w:cs="Arial"/>
-        </w:rPr>
-        <w:t>be rejected</w:t>
-      </w:r>
-      <w:proofErr w:type="gramEnd"/>
-      <w:r>
-        <w:rPr>
-          <w:rFonts w:ascii="Georgia" w:hAnsi="Georgia" w:cs="Arial"/>
-        </w:rPr>
-        <w:t xml:space="preserve">. Only integer values </w:t>
-      </w:r>
-      <w:r>
-        <w:rPr>
-          <w:rFonts w:ascii="Georgia" w:hAnsi="Georgia" w:cs="Arial"/>
-        </w:rPr>
-        <w:t xml:space="preserve">must </w:t>
-      </w:r>
-      <w:proofErr w:type="gramStart"/>
-      <w:r>
-        <w:rPr>
-          <w:rFonts w:ascii="Georgia" w:hAnsi="Georgia" w:cs="Arial"/>
-        </w:rPr>
-        <w:t>be allowed</w:t>
-      </w:r>
-      <w:proofErr w:type="gramEnd"/>
-      <w:r>
-        <w:rPr>
-          <w:rFonts w:ascii="Georgia" w:hAnsi="Georgia" w:cs="Arial"/>
-        </w:rPr>
-        <w:t xml:space="preserve">. </w:t>
-      </w:r>
-      <w:r>
-        <w:rPr>
-          <w:rFonts w:ascii="Georgia" w:hAnsi="Georgia" w:cs="Arial"/>
-        </w:rPr>
-        <w:t xml:space="preserve">For the food item </w:t>
-      </w:r>
-      <w:r>
-        <w:rPr>
-          <w:rFonts w:ascii="Georgia" w:hAnsi="Georgia" w:cs="Arial"/>
-        </w:rPr>
-        <w:t>only,</w:t>
-      </w:r>
-      <w:r>
-        <w:rPr>
-          <w:rFonts w:ascii="Georgia" w:hAnsi="Georgia" w:cs="Arial"/>
-        </w:rPr>
-        <w:t xml:space="preserve"> alphabetical </w:t>
-      </w:r>
-      <w:r>
-        <w:rPr>
-          <w:rFonts w:ascii="Georgia" w:hAnsi="Georgia" w:cs="Arial"/>
-        </w:rPr>
-        <w:t xml:space="preserve">input must </w:t>
-      </w:r>
-      <w:proofErr w:type="gramStart"/>
-      <w:r>
-        <w:rPr>
-          <w:rFonts w:ascii="Georgia" w:hAnsi="Georgia" w:cs="Arial"/>
-        </w:rPr>
-        <w:t>be allowed</w:t>
-      </w:r>
-      <w:proofErr w:type="gramEnd"/>
-      <w:r>
-        <w:rPr>
-          <w:rFonts w:ascii="Georgia" w:hAnsi="Georgia" w:cs="Arial"/>
-        </w:rPr>
-        <w:t xml:space="preserve">. </w:t>
-      </w:r>
-      <w:r>
-        <w:rPr>
-          <w:rFonts w:ascii="Georgia" w:hAnsi="Georgia" w:cs="Arial"/>
-        </w:rPr>
-        <w:t>The limitation of the project test</w:t>
-      </w:r>
-      <w:r>
-        <w:rPr>
-          <w:rFonts w:ascii="Georgia" w:hAnsi="Georgia" w:cs="Arial"/>
-        </w:rPr>
-        <w:t xml:space="preserve"> </w:t>
-      </w:r>
-      <w:r>
-        <w:rPr>
-          <w:rFonts w:ascii="Georgia" w:hAnsi="Georgia" w:cs="Arial"/>
-        </w:rPr>
-        <w:t>is that the</w:t>
-      </w:r>
-      <w:r>
-        <w:rPr>
-          <w:rFonts w:ascii="Georgia" w:hAnsi="Georgia" w:cs="Arial"/>
-        </w:rPr>
-        <w:t xml:space="preserve"> upper boundaries of the </w:t>
-      </w:r>
-      <w:r>
-        <w:rPr>
-          <w:rFonts w:ascii="Georgia" w:hAnsi="Georgia" w:cs="Arial"/>
-        </w:rPr>
-        <w:t xml:space="preserve">numbers will not </w:t>
-      </w:r>
-      <w:proofErr w:type="gramStart"/>
-      <w:r>
-        <w:rPr>
-          <w:rFonts w:ascii="Georgia" w:hAnsi="Georgia" w:cs="Arial"/>
-        </w:rPr>
-        <w:t xml:space="preserve">be </w:t>
-      </w:r>
-      <w:r>
-        <w:rPr>
-          <w:rFonts w:ascii="Georgia" w:hAnsi="Georgia" w:cs="Arial"/>
-        </w:rPr>
-        <w:t>verified</w:t>
-      </w:r>
-      <w:proofErr w:type="gramEnd"/>
-      <w:r>
-        <w:rPr>
-          <w:rFonts w:ascii="Georgia" w:hAnsi="Georgia" w:cs="Arial"/>
-        </w:rPr>
-        <w:t xml:space="preserve"> and will be excluded from the test plan.</w:t>
-      </w:r>
-    </w:p>
-    <w:p>
-      <w:pPr>
-        <w:rPr>
-          <w:rFonts w:ascii="Georgia" w:hAnsi="Georgia" w:cs="Arial"/>
-        </w:rPr>
-      </w:pPr>
-    </w:p>
-    <w:p>
-      <w:pPr>
-        <w:rPr>
-          <w:rFonts w:ascii="Georgia" w:hAnsi="Georgia" w:cs="Arial"/>
-        </w:rPr>
-      </w:pPr>
-    </w:p>
-    <w:p>
-      <w:pPr>
-        <w:rPr>
-          <w:rFonts w:ascii="Georgia" w:hAnsi="Georgia" w:cs="Arial"/>
-        </w:rPr>
-      </w:pPr>
-    </w:p>
-    <w:p>
-      <w:pPr>
-        <w:rPr>
-          <w:rFonts w:ascii="Georgia" w:hAnsi="Georgia" w:cs="Arial"/>
-        </w:rPr>
-      </w:pPr>
-    </w:p>
-    <w:p>
-      <w:pPr>
-        <w:rPr>
-          <w:rFonts w:ascii="Georgia" w:hAnsi="Georgia" w:cs="Arial"/>
-        </w:rPr>
-      </w:pPr>
-    </w:p>
-    <w:p>
-      <w:pPr>
-        <w:rPr>
-          <w:rFonts w:ascii="Georgia" w:hAnsi="Georgia" w:cs="Arial"/>
-        </w:rPr>
-      </w:pPr>
-    </w:p>
-    <w:p>
-      <w:pPr>
-        <w:rPr>
-          <w:rFonts w:ascii="Georgia" w:hAnsi="Georgia" w:cs="Arial"/>
-        </w:rPr>
-      </w:pPr>
-    </w:p>
-    <w:p>
-      <w:pPr>
-        <w:rPr>
-          <w:rFonts w:ascii="Georgia" w:hAnsi="Georgia" w:cs="Arial"/>
-          <w:b/>
-          <w:bCs/>
-        </w:rPr>
-      </w:pPr>
-      <w:proofErr w:type="gramStart"/>
-      <w:r>
-        <w:rPr>
-          <w:rFonts w:ascii="Georgia" w:hAnsi="Georgia" w:cs="Arial"/>
-          <w:b/>
-          <w:bCs/>
-        </w:rPr>
         <w:lastRenderedPageBreak/>
-        <w:t>Test</w:t>
-      </w:r>
-      <w:proofErr w:type="gramEnd"/>
-      <w:r>
-        <w:rPr>
-          <w:rFonts w:ascii="Georgia" w:hAnsi="Georgia" w:cs="Arial"/>
-          <w:b/>
-          <w:bCs/>
-        </w:rPr>
-        <w:t xml:space="preserve"> cases:</w:t>
+        <w:t>Test cases:</w:t>
       </w:r>
     </w:p>
     <w:p>
@@ -1800,19 +1622,11 @@
                 <w:rFonts w:ascii="Georgia" w:hAnsi="Georgia" w:cs="Arial"/>
               </w:rPr>
             </w:pPr>
-            <w:proofErr w:type="gramStart"/>
-            <w:r>
-              <w:rPr>
-                <w:rFonts w:ascii="Georgia" w:hAnsi="Georgia" w:cs="Arial"/>
-              </w:rPr>
-              <w:t>Test</w:t>
-            </w:r>
-            <w:proofErr w:type="gramEnd"/>
-            <w:r>
-              <w:rPr>
-                <w:rFonts w:ascii="Georgia" w:hAnsi="Georgia" w:cs="Arial"/>
-              </w:rPr>
-              <w:t xml:space="preserve"> case #</w:t>
+            <w:r>
+              <w:rPr>
+                <w:rFonts w:ascii="Georgia" w:hAnsi="Georgia" w:cs="Arial"/>
+              </w:rPr>
+              <w:t>Test case #</w:t>
             </w:r>
           </w:p>
           <w:p>
@@ -2696,19 +2510,7 @@
               <w:rPr>
                 <w:rFonts w:ascii="Georgia" w:hAnsi="Georgia" w:cs="Arial"/>
               </w:rPr>
-              <w:t>06/1</w:t>
-            </w:r>
-            <w:r>
-              <w:rPr>
-                <w:rFonts w:ascii="Georgia" w:hAnsi="Georgia" w:cs="Arial"/>
-              </w:rPr>
-              <w:t>1</w:t>
-            </w:r>
-            <w:r>
-              <w:rPr>
-                <w:rFonts w:ascii="Georgia" w:hAnsi="Georgia" w:cs="Arial"/>
-              </w:rPr>
-              <w:t>/24</w:t>
+              <w:t>06/11/24</w:t>
             </w:r>
           </w:p>
         </w:tc>
@@ -2782,19 +2584,11 @@
               </w:rPr>
               <w:t xml:space="preserve">BMI </w:t>
             </w:r>
-            <w:proofErr w:type="gramStart"/>
-            <w:r>
-              <w:rPr>
-                <w:rFonts w:ascii="Georgia" w:hAnsi="Georgia" w:cs="Arial"/>
-              </w:rPr>
-              <w:t>is calculated</w:t>
-            </w:r>
-            <w:proofErr w:type="gramEnd"/>
-            <w:r>
-              <w:rPr>
-                <w:rFonts w:ascii="Georgia" w:hAnsi="Georgia" w:cs="Arial"/>
-              </w:rPr>
-              <w:t xml:space="preserve"> and showing</w:t>
+            <w:r>
+              <w:rPr>
+                <w:rFonts w:ascii="Georgia" w:hAnsi="Georgia" w:cs="Arial"/>
+              </w:rPr>
+              <w:t>is calculated and showing</w:t>
             </w:r>
           </w:p>
         </w:tc>
@@ -2824,27 +2618,13 @@
               <w:rPr>
                 <w:rFonts w:ascii="Georgia" w:hAnsi="Georgia" w:cs="Arial"/>
               </w:rPr>
-              <w:t xml:space="preserve"> </w:t>
-            </w:r>
-            <w:proofErr w:type="gramStart"/>
-            <w:r>
-              <w:rPr>
-                <w:rFonts w:ascii="Georgia" w:hAnsi="Georgia" w:cs="Arial"/>
-              </w:rPr>
-              <w:t>howe</w:t>
-            </w:r>
-            <w:r>
-              <w:rPr>
-                <w:rFonts w:ascii="Georgia" w:hAnsi="Georgia" w:cs="Arial"/>
-              </w:rPr>
-              <w:t>ver</w:t>
-            </w:r>
-            <w:proofErr w:type="gramEnd"/>
-            <w:r>
-              <w:rPr>
-                <w:rFonts w:ascii="Georgia" w:hAnsi="Georgia" w:cs="Arial"/>
-              </w:rPr>
-              <w:t xml:space="preserve"> the output is no</w:t>
+              <w:t xml:space="preserve"> howe</w:t>
+            </w:r>
+            <w:r>
+              <w:rPr>
+                <w:rFonts w:ascii="Georgia" w:hAnsi="Georgia" w:cs="Arial"/>
+              </w:rPr>
+              <w:t>ver the output is no</w:t>
             </w:r>
             <w:r>
               <w:rPr>
@@ -2990,21 +2770,7 @@
               <w:rPr>
                 <w:rFonts w:ascii="Georgia" w:hAnsi="Georgia" w:cs="Arial"/>
               </w:rPr>
-              <w:t xml:space="preserve">On BMI calculator page: enter feet, </w:t>
-            </w:r>
-            <w:proofErr w:type="gramStart"/>
-            <w:r>
-              <w:rPr>
-                <w:rFonts w:ascii="Georgia" w:hAnsi="Georgia" w:cs="Arial"/>
-              </w:rPr>
-              <w:t>inches</w:t>
-            </w:r>
-            <w:proofErr w:type="gramEnd"/>
-            <w:r>
-              <w:rPr>
-                <w:rFonts w:ascii="Georgia" w:hAnsi="Georgia" w:cs="Arial"/>
-              </w:rPr>
-              <w:t xml:space="preserve"> and </w:t>
+              <w:t xml:space="preserve">On BMI calculator page: enter feet, inches and </w:t>
             </w:r>
             <w:r>
               <w:rPr>
@@ -3023,13 +2789,7 @@
               <w:rPr>
                 <w:rFonts w:ascii="Georgia" w:hAnsi="Georgia" w:cs="Arial"/>
               </w:rPr>
-              <w:t>In real numbers</w:t>
-            </w:r>
-            <w:r>
-              <w:rPr>
-                <w:rFonts w:ascii="Georgia" w:hAnsi="Georgia" w:cs="Arial"/>
-              </w:rPr>
-              <w:t xml:space="preserve"> then click on Calculate BMI</w:t>
+              <w:t>In real numbers then click on Calculate BMI</w:t>
             </w:r>
           </w:p>
         </w:tc>
@@ -3149,54 +2909,26 @@
               <w:rPr>
                 <w:rFonts w:ascii="Georgia" w:hAnsi="Georgia" w:cs="Arial"/>
               </w:rPr>
-              <w:t xml:space="preserve">On BMI calculator page: enter feet, </w:t>
-            </w:r>
-            <w:proofErr w:type="gramStart"/>
-            <w:r>
-              <w:rPr>
-                <w:rFonts w:ascii="Georgia" w:hAnsi="Georgia" w:cs="Arial"/>
-              </w:rPr>
-              <w:t>inches</w:t>
-            </w:r>
-            <w:proofErr w:type="gramEnd"/>
-            <w:r>
-              <w:rPr>
-                <w:rFonts w:ascii="Georgia" w:hAnsi="Georgia" w:cs="Arial"/>
-              </w:rPr>
-              <w:t xml:space="preserve"> and weight.</w:t>
-            </w:r>
-          </w:p>
-          <w:p>
-            <w:pPr>
-              <w:rPr>
-                <w:rFonts w:ascii="Georgia" w:hAnsi="Georgia" w:cs="Arial"/>
-              </w:rPr>
-            </w:pPr>
-            <w:r>
-              <w:rPr>
-                <w:rFonts w:ascii="Georgia" w:hAnsi="Georgia" w:cs="Arial"/>
-              </w:rPr>
-              <w:t xml:space="preserve">As </w:t>
-            </w:r>
-            <w:proofErr w:type="gramStart"/>
-            <w:r>
-              <w:rPr>
-                <w:rFonts w:ascii="Georgia" w:hAnsi="Georgia" w:cs="Arial"/>
-              </w:rPr>
-              <w:t>negative</w:t>
-            </w:r>
-            <w:r>
-              <w:rPr>
-                <w:rFonts w:ascii="Georgia" w:hAnsi="Georgia" w:cs="Arial"/>
-              </w:rPr>
-              <w:t xml:space="preserve">  numbers</w:t>
-            </w:r>
-            <w:proofErr w:type="gramEnd"/>
-            <w:r>
-              <w:rPr>
-                <w:rFonts w:ascii="Georgia" w:hAnsi="Georgia" w:cs="Arial"/>
-              </w:rPr>
-              <w:t xml:space="preserve"> then click on Calculate BMI</w:t>
+              <w:t>On BMI calculator page: enter feet, inches and weight.</w:t>
+            </w:r>
+          </w:p>
+          <w:p>
+            <w:pPr>
+              <w:rPr>
+                <w:rFonts w:ascii="Georgia" w:hAnsi="Georgia" w:cs="Arial"/>
+              </w:rPr>
+            </w:pPr>
+            <w:r>
+              <w:rPr>
+                <w:rFonts w:ascii="Georgia" w:hAnsi="Georgia" w:cs="Arial"/>
+              </w:rPr>
+              <w:t>As negative</w:t>
+            </w:r>
+            <w:r>
+              <w:rPr>
+                <w:rFonts w:ascii="Georgia" w:hAnsi="Georgia" w:cs="Arial"/>
+              </w:rPr>
+              <w:t xml:space="preserve">  numbers then click on Calculate BMI</w:t>
             </w:r>
           </w:p>
         </w:tc>
@@ -3353,21 +3085,7 @@
               <w:rPr>
                 <w:rFonts w:ascii="Georgia" w:hAnsi="Georgia" w:cs="Arial"/>
               </w:rPr>
-              <w:t xml:space="preserve">On BMI calculator page: enter feet, </w:t>
-            </w:r>
-            <w:proofErr w:type="gramStart"/>
-            <w:r>
-              <w:rPr>
-                <w:rFonts w:ascii="Georgia" w:hAnsi="Georgia" w:cs="Arial"/>
-              </w:rPr>
-              <w:t>inches</w:t>
-            </w:r>
-            <w:proofErr w:type="gramEnd"/>
-            <w:r>
-              <w:rPr>
-                <w:rFonts w:ascii="Georgia" w:hAnsi="Georgia" w:cs="Arial"/>
-              </w:rPr>
-              <w:t xml:space="preserve"> and weight.</w:t>
+              <w:t>On BMI calculator page: enter feet, inches and weight.</w:t>
             </w:r>
           </w:p>
           <w:p>
@@ -3520,19 +3238,7 @@
               <w:rPr>
                 <w:rFonts w:ascii="Georgia" w:hAnsi="Georgia" w:cs="Arial"/>
               </w:rPr>
-              <w:t>06/1</w:t>
-            </w:r>
-            <w:r>
-              <w:rPr>
-                <w:rFonts w:ascii="Georgia" w:hAnsi="Georgia" w:cs="Arial"/>
-              </w:rPr>
-              <w:t>2</w:t>
-            </w:r>
-            <w:r>
-              <w:rPr>
-                <w:rFonts w:ascii="Georgia" w:hAnsi="Georgia" w:cs="Arial"/>
-              </w:rPr>
-              <w:t>/24</w:t>
+              <w:t>06/12/24</w:t>
             </w:r>
           </w:p>
         </w:tc>
@@ -3580,16 +3286,8 @@
               <w:rPr>
                 <w:rFonts w:ascii="Georgia" w:hAnsi="Georgia" w:cs="Arial"/>
               </w:rPr>
-              <w:t xml:space="preserve">, and </w:t>
-            </w:r>
-            <w:proofErr w:type="gramStart"/>
-            <w:r>
-              <w:rPr>
-                <w:rFonts w:ascii="Georgia" w:hAnsi="Georgia" w:cs="Arial"/>
-              </w:rPr>
-              <w:t>age</w:t>
-            </w:r>
-            <w:proofErr w:type="gramEnd"/>
+              <w:t>, and age</w:t>
+            </w:r>
           </w:p>
           <w:p>
             <w:pPr>
@@ -3644,52 +3342,38 @@
               <w:rPr>
                 <w:rFonts w:ascii="Georgia" w:hAnsi="Georgia" w:cs="Arial"/>
               </w:rPr>
+              <w:t xml:space="preserve"> is calculated and showing</w:t>
+            </w:r>
+          </w:p>
+        </w:tc>
+        <w:tc>
+          <w:tcPr>
+            <w:tcW w:w="1562" w:type="dxa"/>
+          </w:tcPr>
+          <w:p>
+            <w:pPr>
+              <w:rPr>
+                <w:rFonts w:ascii="Georgia" w:hAnsi="Georgia" w:cs="Arial"/>
+              </w:rPr>
+            </w:pPr>
+            <w:r>
+              <w:rPr>
+                <w:rFonts w:ascii="Georgia" w:hAnsi="Georgia" w:cs="Arial"/>
+              </w:rPr>
+              <w:t>BM</w:t>
+            </w:r>
+            <w:r>
+              <w:rPr>
+                <w:rFonts w:ascii="Georgia" w:hAnsi="Georgia" w:cs="Arial"/>
+              </w:rPr>
+              <w:t>R</w:t>
+            </w:r>
+            <w:r>
+              <w:rPr>
+                <w:rFonts w:ascii="Georgia" w:hAnsi="Georgia" w:cs="Arial"/>
+              </w:rPr>
               <w:t xml:space="preserve"> </w:t>
             </w:r>
-            <w:proofErr w:type="gramStart"/>
-            <w:r>
-              <w:rPr>
-                <w:rFonts w:ascii="Georgia" w:hAnsi="Georgia" w:cs="Arial"/>
-              </w:rPr>
-              <w:t>is calculated</w:t>
-            </w:r>
-            <w:proofErr w:type="gramEnd"/>
-            <w:r>
-              <w:rPr>
-                <w:rFonts w:ascii="Georgia" w:hAnsi="Georgia" w:cs="Arial"/>
-              </w:rPr>
-              <w:t xml:space="preserve"> and showing</w:t>
-            </w:r>
-          </w:p>
-        </w:tc>
-        <w:tc>
-          <w:tcPr>
-            <w:tcW w:w="1562" w:type="dxa"/>
-          </w:tcPr>
-          <w:p>
-            <w:pPr>
-              <w:rPr>
-                <w:rFonts w:ascii="Georgia" w:hAnsi="Georgia" w:cs="Arial"/>
-              </w:rPr>
-            </w:pPr>
-            <w:r>
-              <w:rPr>
-                <w:rFonts w:ascii="Georgia" w:hAnsi="Georgia" w:cs="Arial"/>
-              </w:rPr>
-              <w:t>BM</w:t>
-            </w:r>
-            <w:r>
-              <w:rPr>
-                <w:rFonts w:ascii="Georgia" w:hAnsi="Georgia" w:cs="Arial"/>
-              </w:rPr>
-              <w:t>R</w:t>
-            </w:r>
-            <w:r>
-              <w:rPr>
-                <w:rFonts w:ascii="Georgia" w:hAnsi="Georgia" w:cs="Arial"/>
-              </w:rPr>
-              <w:t xml:space="preserve"> </w:t>
-            </w:r>
             <w:r>
               <w:rPr>
                 <w:rFonts w:ascii="Georgia" w:hAnsi="Georgia" w:cs="Arial"/>
@@ -3700,21 +3384,7 @@
               <w:rPr>
                 <w:rFonts w:ascii="Georgia" w:hAnsi="Georgia" w:cs="Arial"/>
               </w:rPr>
-              <w:t xml:space="preserve"> </w:t>
-            </w:r>
-            <w:proofErr w:type="gramStart"/>
-            <w:r>
-              <w:rPr>
-                <w:rFonts w:ascii="Georgia" w:hAnsi="Georgia" w:cs="Arial"/>
-              </w:rPr>
-              <w:t>however</w:t>
-            </w:r>
-            <w:proofErr w:type="gramEnd"/>
-            <w:r>
-              <w:rPr>
-                <w:rFonts w:ascii="Georgia" w:hAnsi="Georgia" w:cs="Arial"/>
-              </w:rPr>
-              <w:t xml:space="preserve"> the output is not properly formatted</w:t>
+              <w:t xml:space="preserve"> however the output is not properly formatted</w:t>
             </w:r>
             <w:r>
               <w:rPr>
@@ -3942,19 +3612,7 @@
               <w:rPr>
                 <w:rFonts w:ascii="Georgia" w:hAnsi="Georgia" w:cs="Arial"/>
               </w:rPr>
-              <w:t xml:space="preserve">On BMR calculator page: enter height, weight, and age </w:t>
-            </w:r>
-            <w:r>
-              <w:rPr>
-                <w:rFonts w:ascii="Georgia" w:hAnsi="Georgia" w:cs="Arial"/>
-              </w:rPr>
-              <w:t>as negative</w:t>
-            </w:r>
-            <w:r>
-              <w:rPr>
-                <w:rFonts w:ascii="Georgia" w:hAnsi="Georgia" w:cs="Arial"/>
-              </w:rPr>
-              <w:t xml:space="preserve"> </w:t>
+              <w:t xml:space="preserve">On BMR calculator page: enter height, weight, and age as negative </w:t>
             </w:r>
             <w:r>
               <w:rPr>
@@ -4240,19 +3898,7 @@
               <w:rPr>
                 <w:rFonts w:ascii="Georgia" w:hAnsi="Georgia" w:cs="Arial"/>
               </w:rPr>
-              <w:t>06/1</w:t>
-            </w:r>
-            <w:r>
-              <w:rPr>
-                <w:rFonts w:ascii="Georgia" w:hAnsi="Georgia" w:cs="Arial"/>
-              </w:rPr>
-              <w:t>3</w:t>
-            </w:r>
-            <w:r>
-              <w:rPr>
-                <w:rFonts w:ascii="Georgia" w:hAnsi="Georgia" w:cs="Arial"/>
-              </w:rPr>
-              <w:t>/24</w:t>
+              <w:t>06/13/24</w:t>
             </w:r>
           </w:p>
         </w:tc>
@@ -4270,21 +3916,7 @@
               <w:rPr>
                 <w:rFonts w:ascii="Georgia" w:hAnsi="Georgia" w:cs="Arial"/>
               </w:rPr>
-              <w:t xml:space="preserve">On the food diary page for food item </w:t>
-            </w:r>
-            <w:proofErr w:type="gramStart"/>
-            <w:r>
-              <w:rPr>
-                <w:rFonts w:ascii="Georgia" w:hAnsi="Georgia" w:cs="Arial"/>
-              </w:rPr>
-              <w:t>enter:</w:t>
-            </w:r>
-            <w:proofErr w:type="gramEnd"/>
-            <w:r>
-              <w:rPr>
-                <w:rFonts w:ascii="Georgia" w:hAnsi="Georgia" w:cs="Arial"/>
-              </w:rPr>
-              <w:t xml:space="preserve"> egg and for calories enter: 70</w:t>
+              <w:t>On the food diary page for food item enter: egg and for calories enter: 70</w:t>
             </w:r>
           </w:p>
         </w:tc>
@@ -4398,21 +4030,7 @@
               <w:rPr>
                 <w:rFonts w:ascii="Georgia" w:hAnsi="Georgia" w:cs="Arial"/>
               </w:rPr>
-              <w:t xml:space="preserve">On the food diary page for food item </w:t>
-            </w:r>
-            <w:proofErr w:type="gramStart"/>
-            <w:r>
-              <w:rPr>
-                <w:rFonts w:ascii="Georgia" w:hAnsi="Georgia" w:cs="Arial"/>
-              </w:rPr>
-              <w:t>enter:</w:t>
-            </w:r>
-            <w:proofErr w:type="gramEnd"/>
-            <w:r>
-              <w:rPr>
-                <w:rFonts w:ascii="Georgia" w:hAnsi="Georgia" w:cs="Arial"/>
-              </w:rPr>
-              <w:t xml:space="preserve"> egg and for calories enter: </w:t>
+              <w:t xml:space="preserve">On the food diary page for food item enter: egg and for calories enter: </w:t>
             </w:r>
             <w:r>
               <w:rPr>
@@ -4584,7 +4202,6 @@
               </w:rPr>
               <w:t xml:space="preserve">For food item </w:t>
             </w:r>
-            <w:proofErr w:type="gramStart"/>
             <w:r>
               <w:rPr>
                 <w:rFonts w:ascii="Georgia" w:hAnsi="Georgia" w:cs="Arial"/>
@@ -4597,21 +4214,12 @@
               </w:rPr>
               <w:t>:</w:t>
             </w:r>
-            <w:proofErr w:type="gramEnd"/>
-            <w:r>
-              <w:rPr>
-                <w:rFonts w:ascii="Georgia" w:hAnsi="Georgia" w:cs="Arial"/>
-              </w:rPr>
-              <w:t xml:space="preserve"> numbers and special </w:t>
-            </w:r>
-            <w:proofErr w:type="spellStart"/>
-            <w:r>
-              <w:rPr>
-                <w:rFonts w:ascii="Georgia" w:hAnsi="Georgia" w:cs="Arial"/>
-              </w:rPr>
-              <w:t>caracters</w:t>
-            </w:r>
-            <w:proofErr w:type="spellEnd"/>
+            <w:r>
+              <w:rPr>
+                <w:rFonts w:ascii="Georgia" w:hAnsi="Georgia" w:cs="Arial"/>
+              </w:rPr>
+              <w:t xml:space="preserve"> numbers and special caracters</w:t>
+            </w:r>
             <w:r>
               <w:rPr>
                 <w:rFonts w:ascii="Georgia" w:hAnsi="Georgia" w:cs="Arial"/>
@@ -4749,21 +4357,7 @@
               <w:rPr>
                 <w:rFonts w:ascii="Georgia" w:hAnsi="Georgia" w:cs="Arial"/>
               </w:rPr>
-              <w:t xml:space="preserve">On the food diary page for food item </w:t>
-            </w:r>
-            <w:proofErr w:type="gramStart"/>
-            <w:r>
-              <w:rPr>
-                <w:rFonts w:ascii="Georgia" w:hAnsi="Georgia" w:cs="Arial"/>
-              </w:rPr>
-              <w:t>enter:</w:t>
-            </w:r>
-            <w:proofErr w:type="gramEnd"/>
-            <w:r>
-              <w:rPr>
-                <w:rFonts w:ascii="Georgia" w:hAnsi="Georgia" w:cs="Arial"/>
-              </w:rPr>
-              <w:t xml:space="preserve"> egg and for calories enter: 70</w:t>
+              <w:t>On the food diary page for food item enter: egg and for calories enter: 70</w:t>
             </w:r>
             <w:r>
               <w:rPr>
@@ -5069,21 +4663,7 @@
           <w:rFonts w:ascii="Georgia" w:hAnsi="Georgia" w:cs="Arial"/>
         </w:rPr>
         <w:tab/>
-        <w:t xml:space="preserve">11th Gen Intel(R) </w:t>
-      </w:r>
-      <w:proofErr w:type="gramStart"/>
-      <w:r>
-        <w:rPr>
-          <w:rFonts w:ascii="Georgia" w:hAnsi="Georgia" w:cs="Arial"/>
-        </w:rPr>
-        <w:t>Core(</w:t>
-      </w:r>
-      <w:proofErr w:type="gramEnd"/>
-      <w:r>
-        <w:rPr>
-          <w:rFonts w:ascii="Georgia" w:hAnsi="Georgia" w:cs="Arial"/>
-        </w:rPr>
-        <w:t>TM) i5-1135G7 @ 2.40GHz   2.42 GHz</w:t>
+        <w:t>11th Gen Intel(R) Core(TM) i5-1135G7 @ 2.40GHz   2.42 GHz</w:t>
       </w:r>
     </w:p>
     <w:p>
@@ -5274,14 +4854,12 @@
         </w:rPr>
         <w:t>‎</w:t>
       </w:r>
-      <w:proofErr w:type="gramStart"/>
       <w:r>
         <w:rPr>
           <w:rFonts w:ascii="Georgia" w:hAnsi="Georgia" w:cs="Arial"/>
         </w:rPr>
         <w:t>2022</w:t>
       </w:r>
-      <w:proofErr w:type="gramEnd"/>
     </w:p>
     <w:p>
       <w:pPr>
@@ -5392,16 +4970,8 @@
         <w:rPr>
           <w:rFonts w:ascii="Georgia" w:hAnsi="Georgia" w:cs="Arial"/>
         </w:rPr>
-        <w:t xml:space="preserve">VM: OpenJDK 64-Bit Server VM by JetBrains </w:t>
-      </w:r>
-      <w:proofErr w:type="spellStart"/>
-      <w:r>
-        <w:rPr>
-          <w:rFonts w:ascii="Georgia" w:hAnsi="Georgia" w:cs="Arial"/>
-        </w:rPr>
-        <w:t>s.r.o.</w:t>
-      </w:r>
-      <w:proofErr w:type="spellEnd"/>
+        <w:t>VM: OpenJDK 64-Bit Server VM by JetBrains s.r.o.</w:t>
+      </w:r>
     </w:p>
     <w:p>
       <w:pPr>
@@ -5452,16 +5022,8 @@
         <w:rPr>
           <w:rFonts w:ascii="Georgia" w:hAnsi="Georgia" w:cs="Arial"/>
         </w:rPr>
-        <w:t xml:space="preserve">Cores: </w:t>
-      </w:r>
-      <w:proofErr w:type="gramStart"/>
-      <w:r>
-        <w:rPr>
-          <w:rFonts w:ascii="Georgia" w:hAnsi="Georgia" w:cs="Arial"/>
-        </w:rPr>
-        <w:t>8</w:t>
-      </w:r>
-      <w:proofErr w:type="gramEnd"/>
+        <w:t>Cores: 8</w:t>
+      </w:r>
     </w:p>
     <w:p>
       <w:pPr>
@@ -5503,19 +5065,11 @@
                 <w:rFonts w:ascii="Georgia" w:hAnsi="Georgia" w:cs="Arial"/>
               </w:rPr>
             </w:pPr>
-            <w:proofErr w:type="gramStart"/>
-            <w:r>
-              <w:rPr>
-                <w:rFonts w:ascii="Georgia" w:hAnsi="Georgia" w:cs="Arial"/>
-              </w:rPr>
-              <w:t>Test</w:t>
-            </w:r>
-            <w:proofErr w:type="gramEnd"/>
-            <w:r>
-              <w:rPr>
-                <w:rFonts w:ascii="Georgia" w:hAnsi="Georgia" w:cs="Arial"/>
-              </w:rPr>
-              <w:t xml:space="preserve"> </w:t>
+            <w:r>
+              <w:rPr>
+                <w:rFonts w:ascii="Georgia" w:hAnsi="Georgia" w:cs="Arial"/>
+              </w:rPr>
+              <w:t xml:space="preserve">Test </w:t>
             </w:r>
             <w:r>
               <w:rPr>
@@ -5559,19 +5113,11 @@
                 <w:rFonts w:ascii="Georgia" w:hAnsi="Georgia" w:cs="Arial"/>
               </w:rPr>
             </w:pPr>
-            <w:proofErr w:type="gramStart"/>
-            <w:r>
-              <w:rPr>
-                <w:rFonts w:ascii="Georgia" w:hAnsi="Georgia" w:cs="Arial"/>
-              </w:rPr>
-              <w:t>Test</w:t>
-            </w:r>
-            <w:proofErr w:type="gramEnd"/>
-            <w:r>
-              <w:rPr>
-                <w:rFonts w:ascii="Georgia" w:hAnsi="Georgia" w:cs="Arial"/>
-              </w:rPr>
-              <w:t xml:space="preserve"> Type</w:t>
+            <w:r>
+              <w:rPr>
+                <w:rFonts w:ascii="Georgia" w:hAnsi="Georgia" w:cs="Arial"/>
+              </w:rPr>
+              <w:t>Test Type</w:t>
             </w:r>
           </w:p>
         </w:tc>
@@ -5623,19 +5169,11 @@
                 <w:rFonts w:ascii="Georgia" w:hAnsi="Georgia" w:cs="Arial"/>
               </w:rPr>
             </w:pPr>
-            <w:proofErr w:type="gramStart"/>
-            <w:r>
-              <w:rPr>
-                <w:rFonts w:ascii="Georgia" w:hAnsi="Georgia" w:cs="Arial"/>
-              </w:rPr>
-              <w:t>Test</w:t>
-            </w:r>
-            <w:proofErr w:type="gramEnd"/>
-            <w:r>
-              <w:rPr>
-                <w:rFonts w:ascii="Georgia" w:hAnsi="Georgia" w:cs="Arial"/>
-              </w:rPr>
-              <w:t xml:space="preserve"> page GUI </w:t>
+            <w:r>
+              <w:rPr>
+                <w:rFonts w:ascii="Georgia" w:hAnsi="Georgia" w:cs="Arial"/>
+              </w:rPr>
+              <w:t xml:space="preserve">Test page GUI </w:t>
             </w:r>
             <w:r>
               <w:rPr>
@@ -5759,19 +5297,7 @@
               <w:rPr>
                 <w:rFonts w:ascii="Georgia" w:hAnsi="Georgia" w:cs="Arial"/>
               </w:rPr>
-              <w:t>Testing BM</w:t>
-            </w:r>
-            <w:r>
-              <w:rPr>
-                <w:rFonts w:ascii="Georgia" w:hAnsi="Georgia" w:cs="Arial"/>
-              </w:rPr>
-              <w:t>R</w:t>
-            </w:r>
-            <w:r>
-              <w:rPr>
-                <w:rFonts w:ascii="Georgia" w:hAnsi="Georgia" w:cs="Arial"/>
-              </w:rPr>
-              <w:t xml:space="preserve"> calculations and input validation</w:t>
+              <w:t>Testing BMR calculations and input validation</w:t>
             </w:r>
           </w:p>
         </w:tc>
@@ -5787,19 +5313,17 @@
                 <w:rFonts w:ascii="Georgia" w:hAnsi="Georgia" w:cs="Arial"/>
               </w:rPr>
             </w:pPr>
-            <w:proofErr w:type="gramStart"/>
-            <w:r>
-              <w:rPr>
-                <w:rFonts w:ascii="Georgia" w:hAnsi="Georgia" w:cs="Arial"/>
-              </w:rPr>
-              <w:t>15</w:t>
-            </w:r>
-            <w:proofErr w:type="gramEnd"/>
-            <w:r>
-              <w:rPr>
-                <w:rFonts w:ascii="Georgia" w:hAnsi="Georgia" w:cs="Arial"/>
-              </w:rPr>
-              <w:t xml:space="preserve"> though 17</w:t>
+            <w:r>
+              <w:rPr>
+                <w:rFonts w:ascii="Georgia" w:hAnsi="Georgia" w:cs="Arial"/>
+              </w:rPr>
+              <w:t>15 though 1</w:t>
+            </w:r>
+            <w:r>
+              <w:rPr>
+                <w:rFonts w:ascii="Georgia" w:hAnsi="Georgia" w:cs="Arial"/>
+              </w:rPr>
+              <w:t>8</w:t>
             </w:r>
           </w:p>
         </w:tc>
@@ -6131,21 +5655,7 @@
         <w:rPr>
           <w:rFonts w:ascii="Georgia" w:hAnsi="Georgia" w:cs="Arial"/>
         </w:rPr>
-        <w:t xml:space="preserve">11th Gen Intel(R) </w:t>
-      </w:r>
-      <w:proofErr w:type="gramStart"/>
-      <w:r>
-        <w:rPr>
-          <w:rFonts w:ascii="Georgia" w:hAnsi="Georgia" w:cs="Arial"/>
-        </w:rPr>
-        <w:t>Core(</w:t>
-      </w:r>
-      <w:proofErr w:type="gramEnd"/>
-      <w:r>
-        <w:rPr>
-          <w:rFonts w:ascii="Georgia" w:hAnsi="Georgia" w:cs="Arial"/>
-        </w:rPr>
-        <w:t>TM) i5-1135G7 @ 2.40GHz   2.42 GHz</w:t>
+        <w:t>11th Gen Intel(R) Core(TM) i5-1135G7 @ 2.40GHz   2.42 GHz</w:t>
       </w:r>
     </w:p>
     <w:p>
@@ -6425,21 +5935,7 @@
         <w:rPr>
           <w:rFonts w:ascii="Georgia" w:hAnsi="Georgia" w:cs="Arial"/>
         </w:rPr>
-        <w:t xml:space="preserve"> </w:t>
-      </w:r>
-      <w:proofErr w:type="gramStart"/>
-      <w:r>
-        <w:rPr>
-          <w:rFonts w:ascii="Georgia" w:hAnsi="Georgia" w:cs="Arial"/>
-        </w:rPr>
-        <w:t>is done</w:t>
-      </w:r>
-      <w:proofErr w:type="gramEnd"/>
-      <w:r>
-        <w:rPr>
-          <w:rFonts w:ascii="Georgia" w:hAnsi="Georgia" w:cs="Arial"/>
-        </w:rPr>
-        <w:t xml:space="preserve"> by </w:t>
+        <w:t xml:space="preserve"> is done by </w:t>
       </w:r>
       <w:r>
         <w:rPr>
@@ -8063,14 +7559,12 @@
       </w:rPr>
       <w:fldChar w:fldCharType="separate"/>
     </w:r>
-    <w:proofErr w:type="gramStart"/>
     <w:r>
       <w:rPr>
         <w:rFonts w:ascii="Georgia" w:hAnsi="Georgia"/>
       </w:rPr>
       <w:t>1</w:t>
     </w:r>
-    <w:proofErr w:type="gramEnd"/>
     <w:r>
       <w:rPr>
         <w:rFonts w:ascii="Georgia" w:hAnsi="Georgia"/>
@@ -9818,6 +9312,7 @@
   <w:style w:type="character" w:default="1" w:styleId="DefaultParagraphFont">
     <w:name w:val="Default Paragraph Font"/>
     <w:uiPriority w:val="1"/>
+    <w:semiHidden/>
     <w:unhideWhenUsed/>
   </w:style>
   <w:style w:type="table" w:default="1" w:styleId="TableNormal">

</xml_diff>